<commit_message>
Adicionado descricao de movimento de caixa ao documento descricao de requisitos funcionais
</commit_message>
<xml_diff>
--- a/Documentos/Especificações de Desenvolvimento/Documentação de Requisitos Funcionais.docx
+++ b/Documentos/Especificações de Desenvolvimento/Documentação de Requisitos Funcionais.docx
@@ -138,48 +138,73 @@
         <w:t>O sistema deve manter um cadastro de contatos dos clientes armazenando os seguintes dados:</w:t>
       </w:r>
     </w:p>
+    <w:p w14:noSpellErr="1">
+      <w:pPr>
+        <w:jc w:val="both"/>
+      </w:pPr>
+      <w:r>
+        <w:rPr/>
+        <w:t>Tipo de Contato que podem ser Confirmação de recebimento,</w:t>
+      </w:r>
+      <w:r>
+        <w:rPr/>
+        <w:t xml:space="preserve"> </w:t>
+      </w:r>
+      <w:r>
+        <w:rPr/>
+        <w:t>C</w:t>
+      </w:r>
+      <w:r>
+        <w:rPr/>
+        <w:t>obrança, Pesquisa de Satisfação,</w:t>
+      </w:r>
+      <w:r>
+        <w:rPr/>
+        <w:t xml:space="preserve"> (podendo-se adicionar novos tipos),</w:t>
+      </w:r>
+      <w:r>
+        <w:rPr/>
+        <w:t xml:space="preserve"> </w:t>
+      </w:r>
+      <w:r>
+        <w:rPr/>
+        <w:t>Situação: Aberto ou Realizado,</w:t>
+      </w:r>
+      <w:r>
+        <w:rPr/>
+        <w:t xml:space="preserve"> data e hora do contato, nome do atendente que efetuou o contato,</w:t>
+      </w:r>
+      <w:r>
+        <w:rPr/>
+        <w:t xml:space="preserve"> o Script Utilizado e o registro da resposta do cliente. Além disso deve-se permitir reagendar um contato para uma </w:t>
+      </w:r>
+      <w:r>
+        <w:rPr/>
+        <w:t>data posterior ao contato efetuado.</w:t>
+      </w:r>
+      <w:r>
+        <w:rPr/>
+        <w:t xml:space="preserve"> </w:t>
+      </w:r>
+      <w:bookmarkStart w:name="_GoBack" w:id="0"/>
+      <w:bookmarkEnd w:id="0"/>
+    </w:p>
     <w:p>
       <w:pPr>
+        <w:pStyle w:val="Normal"/>
         <w:jc w:val="both"/>
       </w:pPr>
       <w:r>
-        <w:t>Tipo de Contato que podem ser Confirmação de recebimento,</w:t>
-      </w:r>
-      <w:r>
-        <w:t xml:space="preserve"> </w:t>
-      </w:r>
-      <w:r>
-        <w:t>C</w:t>
-      </w:r>
-      <w:r>
-        <w:t>obrança, Pesquisa de Satisfação,</w:t>
-      </w:r>
-      <w:r>
-        <w:t xml:space="preserve"> (podendo-se adicionar novos tipos),</w:t>
-      </w:r>
-      <w:r>
-        <w:t xml:space="preserve"> </w:t>
-      </w:r>
-      <w:r>
-        <w:t>Situação: Aberto ou Realizado,</w:t>
-      </w:r>
-      <w:r>
-        <w:t xml:space="preserve"> data e hora do contato, nome do atendente que efetuou o contato,</w:t>
-      </w:r>
-      <w:r>
-        <w:t xml:space="preserve"> o Script Utilizado e o registro da resposta do cliente. Além disso deve-se permitir reagendar um contato para uma </w:t>
-      </w:r>
-      <w:r>
-        <w:t>data posterior ao contato efetuado.</w:t>
-      </w:r>
-      <w:r>
-        <w:t xml:space="preserve"> </w:t>
-      </w:r>
-      <w:bookmarkStart w:id="0" w:name="_GoBack"/>
-      <w:bookmarkEnd w:id="0"/>
+        <w:rPr/>
+        <w:t xml:space="preserve">O sistema deve ter um controle de movimento de caixa, para registro de recebimentos que podem acontecer em loja. </w:t>
+      </w:r>
+      <w:r>
+        <w:rPr/>
+        <w:t>Também deve ser possível acompanhar as contas a receber da empresa de cobrança, assim como suas contas a pagar, e emitir um relatório gerencial de fluxo de caixa.</w:t>
+      </w:r>
     </w:p>
     <w:sectPr>
-      <w:pgSz w:w="11906" w:h="16838"/>
+      <w:pgSz w:w="11906" w:h="16838" w:orient="portrait"/>
       <w:pgMar w:top="1417" w:right="1701" w:bottom="1417" w:left="1701" w:header="708" w:footer="708" w:gutter="0"/>
       <w:cols w:space="708"/>
       <w:docGrid w:linePitch="360"/>
@@ -189,11 +214,11 @@
 </file>
 
 <file path=word/styles.xml><?xml version="1.0" encoding="utf-8"?>
-<w:styles xmlns:mc="http://schemas.openxmlformats.org/markup-compatibility/2006" xmlns:r="http://schemas.openxmlformats.org/officeDocument/2006/relationships" xmlns:w="http://schemas.openxmlformats.org/wordprocessingml/2006/main" xmlns:w14="http://schemas.microsoft.com/office/word/2010/wordml" xmlns:w15="http://schemas.microsoft.com/office/word/2012/wordml" mc:Ignorable="w14 w15">
+<w:styles xmlns:wp14="http://schemas.microsoft.com/office/word/2010/wordprocessingDrawing" xmlns:mc="http://schemas.openxmlformats.org/markup-compatibility/2006" xmlns:r="http://schemas.openxmlformats.org/officeDocument/2006/relationships" xmlns:w="http://schemas.openxmlformats.org/wordprocessingml/2006/main" xmlns:w14="http://schemas.microsoft.com/office/word/2010/wordml" xmlns:w15="http://schemas.microsoft.com/office/word/2012/wordml" mc:Ignorable="w14 w15 wp14">
   <w:docDefaults>
     <w:rPrDefault>
       <w:rPr>
-        <w:rFonts w:asciiTheme="minorHAnsi" w:eastAsiaTheme="minorHAnsi" w:hAnsiTheme="minorHAnsi" w:cstheme="minorBidi"/>
+        <w:rFonts w:asciiTheme="minorHAnsi" w:hAnsiTheme="minorHAnsi" w:eastAsiaTheme="minorHAnsi" w:cstheme="minorBidi"/>
         <w:sz w:val="22"/>
         <w:szCs w:val="22"/>
         <w:lang w:val="pt-BR" w:eastAsia="en-US" w:bidi="ar-SA"/>
@@ -208,14 +233,14 @@
   <w:latentStyles w:defLockedState="0" w:defUIPriority="99" w:defSemiHidden="0" w:defUnhideWhenUsed="0" w:defQFormat="0" w:count="371">
     <w:lsdException w:name="Normal" w:uiPriority="0" w:qFormat="1"/>
     <w:lsdException w:name="heading 1" w:uiPriority="9" w:qFormat="1"/>
-    <w:lsdException w:name="heading 2" w:semiHidden="1" w:uiPriority="9" w:unhideWhenUsed="1" w:qFormat="1"/>
-    <w:lsdException w:name="heading 3" w:semiHidden="1" w:uiPriority="9" w:unhideWhenUsed="1" w:qFormat="1"/>
-    <w:lsdException w:name="heading 4" w:semiHidden="1" w:uiPriority="9" w:unhideWhenUsed="1" w:qFormat="1"/>
-    <w:lsdException w:name="heading 5" w:semiHidden="1" w:uiPriority="9" w:unhideWhenUsed="1" w:qFormat="1"/>
-    <w:lsdException w:name="heading 6" w:semiHidden="1" w:uiPriority="9" w:unhideWhenUsed="1" w:qFormat="1"/>
-    <w:lsdException w:name="heading 7" w:semiHidden="1" w:uiPriority="9" w:unhideWhenUsed="1" w:qFormat="1"/>
-    <w:lsdException w:name="heading 8" w:semiHidden="1" w:uiPriority="9" w:unhideWhenUsed="1" w:qFormat="1"/>
-    <w:lsdException w:name="heading 9" w:semiHidden="1" w:uiPriority="9" w:unhideWhenUsed="1" w:qFormat="1"/>
+    <w:lsdException w:name="heading 2" w:uiPriority="9" w:semiHidden="1" w:unhideWhenUsed="1" w:qFormat="1"/>
+    <w:lsdException w:name="heading 3" w:uiPriority="9" w:semiHidden="1" w:unhideWhenUsed="1" w:qFormat="1"/>
+    <w:lsdException w:name="heading 4" w:uiPriority="9" w:semiHidden="1" w:unhideWhenUsed="1" w:qFormat="1"/>
+    <w:lsdException w:name="heading 5" w:uiPriority="9" w:semiHidden="1" w:unhideWhenUsed="1" w:qFormat="1"/>
+    <w:lsdException w:name="heading 6" w:uiPriority="9" w:semiHidden="1" w:unhideWhenUsed="1" w:qFormat="1"/>
+    <w:lsdException w:name="heading 7" w:uiPriority="9" w:semiHidden="1" w:unhideWhenUsed="1" w:qFormat="1"/>
+    <w:lsdException w:name="heading 8" w:uiPriority="9" w:semiHidden="1" w:unhideWhenUsed="1" w:qFormat="1"/>
+    <w:lsdException w:name="heading 9" w:uiPriority="9" w:semiHidden="1" w:unhideWhenUsed="1" w:qFormat="1"/>
     <w:lsdException w:name="index 1" w:semiHidden="1" w:unhideWhenUsed="1"/>
     <w:lsdException w:name="index 2" w:semiHidden="1" w:unhideWhenUsed="1"/>
     <w:lsdException w:name="index 3" w:semiHidden="1" w:unhideWhenUsed="1"/>
@@ -225,22 +250,22 @@
     <w:lsdException w:name="index 7" w:semiHidden="1" w:unhideWhenUsed="1"/>
     <w:lsdException w:name="index 8" w:semiHidden="1" w:unhideWhenUsed="1"/>
     <w:lsdException w:name="index 9" w:semiHidden="1" w:unhideWhenUsed="1"/>
-    <w:lsdException w:name="toc 1" w:semiHidden="1" w:uiPriority="39" w:unhideWhenUsed="1"/>
-    <w:lsdException w:name="toc 2" w:semiHidden="1" w:uiPriority="39" w:unhideWhenUsed="1"/>
-    <w:lsdException w:name="toc 3" w:semiHidden="1" w:uiPriority="39" w:unhideWhenUsed="1"/>
-    <w:lsdException w:name="toc 4" w:semiHidden="1" w:uiPriority="39" w:unhideWhenUsed="1"/>
-    <w:lsdException w:name="toc 5" w:semiHidden="1" w:uiPriority="39" w:unhideWhenUsed="1"/>
-    <w:lsdException w:name="toc 6" w:semiHidden="1" w:uiPriority="39" w:unhideWhenUsed="1"/>
-    <w:lsdException w:name="toc 7" w:semiHidden="1" w:uiPriority="39" w:unhideWhenUsed="1"/>
-    <w:lsdException w:name="toc 8" w:semiHidden="1" w:uiPriority="39" w:unhideWhenUsed="1"/>
-    <w:lsdException w:name="toc 9" w:semiHidden="1" w:uiPriority="39" w:unhideWhenUsed="1"/>
+    <w:lsdException w:name="toc 1" w:uiPriority="39" w:semiHidden="1" w:unhideWhenUsed="1"/>
+    <w:lsdException w:name="toc 2" w:uiPriority="39" w:semiHidden="1" w:unhideWhenUsed="1"/>
+    <w:lsdException w:name="toc 3" w:uiPriority="39" w:semiHidden="1" w:unhideWhenUsed="1"/>
+    <w:lsdException w:name="toc 4" w:uiPriority="39" w:semiHidden="1" w:unhideWhenUsed="1"/>
+    <w:lsdException w:name="toc 5" w:uiPriority="39" w:semiHidden="1" w:unhideWhenUsed="1"/>
+    <w:lsdException w:name="toc 6" w:uiPriority="39" w:semiHidden="1" w:unhideWhenUsed="1"/>
+    <w:lsdException w:name="toc 7" w:uiPriority="39" w:semiHidden="1" w:unhideWhenUsed="1"/>
+    <w:lsdException w:name="toc 8" w:uiPriority="39" w:semiHidden="1" w:unhideWhenUsed="1"/>
+    <w:lsdException w:name="toc 9" w:uiPriority="39" w:semiHidden="1" w:unhideWhenUsed="1"/>
     <w:lsdException w:name="Normal Indent" w:semiHidden="1" w:unhideWhenUsed="1"/>
     <w:lsdException w:name="footnote text" w:semiHidden="1" w:unhideWhenUsed="1"/>
     <w:lsdException w:name="annotation text" w:semiHidden="1" w:unhideWhenUsed="1"/>
     <w:lsdException w:name="header" w:semiHidden="1" w:unhideWhenUsed="1"/>
     <w:lsdException w:name="footer" w:semiHidden="1" w:unhideWhenUsed="1"/>
     <w:lsdException w:name="index heading" w:semiHidden="1" w:unhideWhenUsed="1"/>
-    <w:lsdException w:name="caption" w:semiHidden="1" w:uiPriority="35" w:unhideWhenUsed="1" w:qFormat="1"/>
+    <w:lsdException w:name="caption" w:uiPriority="35" w:semiHidden="1" w:unhideWhenUsed="1" w:qFormat="1"/>
     <w:lsdException w:name="table of figures" w:semiHidden="1" w:unhideWhenUsed="1"/>
     <w:lsdException w:name="envelope address" w:semiHidden="1" w:unhideWhenUsed="1"/>
     <w:lsdException w:name="envelope return" w:semiHidden="1" w:unhideWhenUsed="1"/>
@@ -271,7 +296,7 @@
     <w:lsdException w:name="Title" w:uiPriority="10" w:qFormat="1"/>
     <w:lsdException w:name="Closing" w:semiHidden="1" w:unhideWhenUsed="1"/>
     <w:lsdException w:name="Signature" w:semiHidden="1" w:unhideWhenUsed="1"/>
-    <w:lsdException w:name="Default Paragraph Font" w:semiHidden="1" w:uiPriority="1" w:unhideWhenUsed="1"/>
+    <w:lsdException w:name="Default Paragraph Font" w:uiPriority="1" w:semiHidden="1" w:unhideWhenUsed="1"/>
     <w:lsdException w:name="Body Text" w:semiHidden="1" w:unhideWhenUsed="1"/>
     <w:lsdException w:name="Body Text Indent" w:semiHidden="1" w:unhideWhenUsed="1"/>
     <w:lsdException w:name="List Continue" w:semiHidden="1" w:unhideWhenUsed="1"/>
@@ -471,8 +496,8 @@
     <w:lsdException w:name="Subtle Reference" w:uiPriority="31" w:qFormat="1"/>
     <w:lsdException w:name="Intense Reference" w:uiPriority="32" w:qFormat="1"/>
     <w:lsdException w:name="Book Title" w:uiPriority="33" w:qFormat="1"/>
-    <w:lsdException w:name="Bibliography" w:semiHidden="1" w:uiPriority="37" w:unhideWhenUsed="1"/>
-    <w:lsdException w:name="TOC Heading" w:semiHidden="1" w:uiPriority="39" w:unhideWhenUsed="1" w:qFormat="1"/>
+    <w:lsdException w:name="Bibliography" w:uiPriority="37" w:semiHidden="1" w:unhideWhenUsed="1"/>
+    <w:lsdException w:name="TOC Heading" w:uiPriority="39" w:semiHidden="1" w:unhideWhenUsed="1" w:qFormat="1"/>
     <w:lsdException w:name="Plain Table 1" w:uiPriority="41"/>
     <w:lsdException w:name="Plain Table 2" w:uiPriority="42"/>
     <w:lsdException w:name="Plain Table 3" w:uiPriority="43"/>
@@ -578,17 +603,17 @@
     <w:lsdException w:name="List Table 6 Colorful Accent 6" w:uiPriority="51"/>
     <w:lsdException w:name="List Table 7 Colorful Accent 6" w:uiPriority="52"/>
   </w:latentStyles>
-  <w:style w:type="paragraph" w:default="1" w:styleId="Normal">
+  <w:style w:type="paragraph" w:styleId="Normal" w:default="1">
     <w:name w:val="Normal"/>
     <w:qFormat/>
   </w:style>
-  <w:style w:type="character" w:default="1" w:styleId="Fontepargpadro">
+  <w:style w:type="character" w:styleId="Fontepargpadro" w:default="1">
     <w:name w:val="Default Paragraph Font"/>
     <w:uiPriority w:val="1"/>
     <w:semiHidden/>
     <w:unhideWhenUsed/>
   </w:style>
-  <w:style w:type="table" w:default="1" w:styleId="Tabelanormal">
+  <w:style w:type="table" w:styleId="Tabelanormal" w:default="1">
     <w:name w:val="Normal Table"/>
     <w:uiPriority w:val="99"/>
     <w:semiHidden/>
@@ -603,7 +628,7 @@
       </w:tblCellMar>
     </w:tblPr>
   </w:style>
-  <w:style w:type="numbering" w:default="1" w:styleId="Semlista">
+  <w:style w:type="numbering" w:styleId="Semlista" w:default="1">
     <w:name w:val="No List"/>
     <w:uiPriority w:val="99"/>
     <w:semiHidden/>

</xml_diff>